<commit_message>
more work on classes
</commit_message>
<xml_diff>
--- a/SSxx -- Classes.docx
+++ b/SSxx -- Classes.docx
@@ -1,6 +1,6 @@
 
 <file path=word/document.xml><?xml version="1.0" encoding="utf-8"?>
-<w:document xmlns:wpc="http://schemas.microsoft.com/office/word/2010/wordprocessingCanvas" xmlns:cx="http://schemas.microsoft.com/office/drawing/2014/chartex" xmlns:cx1="http://schemas.microsoft.com/office/drawing/2015/9/8/chartex" xmlns:cx2="http://schemas.microsoft.com/office/drawing/2015/10/21/chartex" xmlns:cx3="http://schemas.microsoft.com/office/drawing/2016/5/9/chartex" xmlns:cx4="http://schemas.microsoft.com/office/drawing/2016/5/10/chartex" xmlns:cx5="http://schemas.microsoft.com/office/drawing/2016/5/11/chartex" xmlns:cx6="http://schemas.microsoft.com/office/drawing/2016/5/12/chartex" xmlns:cx7="http://schemas.microsoft.com/office/drawing/2016/5/13/chartex" xmlns:cx8="http://schemas.microsoft.com/office/drawing/2016/5/14/chartex" xmlns:mc="http://schemas.openxmlformats.org/markup-compatibility/2006" xmlns:aink="http://schemas.microsoft.com/office/drawing/2016/ink" xmlns:am3d="http://schemas.microsoft.com/office/drawing/2017/model3d" xmlns:o="urn:schemas-microsoft-com:office:office" xmlns:r="http://schemas.openxmlformats.org/officeDocument/2006/relationships" xmlns:m="http://schemas.openxmlformats.org/officeDocument/2006/math" xmlns:v="urn:schemas-microsoft-com:vml" xmlns:wp14="http://schemas.microsoft.com/office/word/2010/wordprocessingDrawing" xmlns:wp="http://schemas.openxmlformats.org/drawingml/2006/wordprocessingDrawing" xmlns:w10="urn:schemas-microsoft-com:office:word" xmlns:w="http://schemas.openxmlformats.org/wordprocessingml/2006/main" xmlns:w14="http://schemas.microsoft.com/office/word/2010/wordml" xmlns:w15="http://schemas.microsoft.com/office/word/2012/wordml" xmlns:w16cid="http://schemas.microsoft.com/office/word/2016/wordml/cid" xmlns:w16se="http://schemas.microsoft.com/office/word/2015/wordml/symex" xmlns:wpg="http://schemas.microsoft.com/office/word/2010/wordprocessingGroup" xmlns:wpi="http://schemas.microsoft.com/office/word/2010/wordprocessingInk" xmlns:wne="http://schemas.microsoft.com/office/word/2006/wordml" xmlns:wps="http://schemas.microsoft.com/office/word/2010/wordprocessingShape" mc:Ignorable="w14 w15 w16se w16cid wp14">
+<w:document xmlns:wpc="http://schemas.microsoft.com/office/word/2010/wordprocessingCanvas" xmlns:cx="http://schemas.microsoft.com/office/drawing/2014/chartex" xmlns:cx1="http://schemas.microsoft.com/office/drawing/2015/9/8/chartex" xmlns:cx2="http://schemas.microsoft.com/office/drawing/2015/10/21/chartex" xmlns:cx3="http://schemas.microsoft.com/office/drawing/2016/5/9/chartex" xmlns:cx4="http://schemas.microsoft.com/office/drawing/2016/5/10/chartex" xmlns:cx5="http://schemas.microsoft.com/office/drawing/2016/5/11/chartex" xmlns:cx6="http://schemas.microsoft.com/office/drawing/2016/5/12/chartex" xmlns:cx7="http://schemas.microsoft.com/office/drawing/2016/5/13/chartex" xmlns:cx8="http://schemas.microsoft.com/office/drawing/2016/5/14/chartex" xmlns:mc="http://schemas.openxmlformats.org/markup-compatibility/2006" xmlns:aink="http://schemas.microsoft.com/office/drawing/2016/ink" xmlns:am3d="http://schemas.microsoft.com/office/drawing/2017/model3d" xmlns:o="urn:schemas-microsoft-com:office:office" xmlns:r="http://schemas.openxmlformats.org/officeDocument/2006/relationships" xmlns:m="http://schemas.openxmlformats.org/officeDocument/2006/math" xmlns:v="urn:schemas-microsoft-com:vml" xmlns:wp14="http://schemas.microsoft.com/office/word/2010/wordprocessingDrawing" xmlns:wp="http://schemas.openxmlformats.org/drawingml/2006/wordprocessingDrawing" xmlns:w10="urn:schemas-microsoft-com:office:word" xmlns:w="http://schemas.openxmlformats.org/wordprocessingml/2006/main" xmlns:w14="http://schemas.microsoft.com/office/word/2010/wordml" xmlns:w15="http://schemas.microsoft.com/office/word/2012/wordml" xmlns:w16cex="http://schemas.microsoft.com/office/word/2018/wordml/cex" xmlns:w16cid="http://schemas.microsoft.com/office/word/2016/wordml/cid" xmlns:w16="http://schemas.microsoft.com/office/word/2018/wordml" xmlns:w16se="http://schemas.microsoft.com/office/word/2015/wordml/symex" xmlns:wpg="http://schemas.microsoft.com/office/word/2010/wordprocessingGroup" xmlns:wpi="http://schemas.microsoft.com/office/word/2010/wordprocessingInk" xmlns:wne="http://schemas.microsoft.com/office/word/2006/wordml" xmlns:wps="http://schemas.microsoft.com/office/word/2010/wordprocessingShape" mc:Ignorable="w14 w15 w16se w16cid w16 w16cex wp14">
   <w:body>
     <w:p>
       <w:pPr>
@@ -45,10 +45,10 @@
         <w:tblLook w:val="04A0" w:firstRow="1" w:lastRow="0" w:firstColumn="1" w:lastColumn="0" w:noHBand="0" w:noVBand="1"/>
       </w:tblPr>
       <w:tblGrid>
-        <w:gridCol w:w="2389"/>
-        <w:gridCol w:w="2333"/>
-        <w:gridCol w:w="1627"/>
-        <w:gridCol w:w="3001"/>
+        <w:gridCol w:w="2325"/>
+        <w:gridCol w:w="2343"/>
+        <w:gridCol w:w="1645"/>
+        <w:gridCol w:w="3037"/>
       </w:tblGrid>
       <w:tr>
         <w:tc>
@@ -617,18 +617,8 @@
                 <w:sz w:val="16"/>
                 <w:szCs w:val="16"/>
               </w:rPr>
-              <w:t xml:space="preserve">+1 </w:t>
-            </w:r>
-            <w:proofErr w:type="gramStart"/>
-            <w:r>
-              <w:rPr>
-                <w:rFonts w:ascii="Pericles" w:hAnsi="Pericles"/>
-                <w:sz w:val="16"/>
-                <w:szCs w:val="16"/>
-              </w:rPr>
-              <w:t>move</w:t>
-            </w:r>
-            <w:proofErr w:type="gramEnd"/>
+              <w:t>+1 move</w:t>
+            </w:r>
           </w:p>
           <w:p>
             <w:pPr>
@@ -1484,7 +1474,6 @@
                 <w:sz w:val="16"/>
                 <w:szCs w:val="16"/>
               </w:rPr>
-              <w:lastRenderedPageBreak/>
               <w:t xml:space="preserve">Cutter </w:t>
             </w:r>
             <w:r>
@@ -1659,6 +1648,7 @@
                 <w:sz w:val="16"/>
                 <w:szCs w:val="16"/>
               </w:rPr>
+              <w:lastRenderedPageBreak/>
               <w:t>Fast Healer</w:t>
             </w:r>
           </w:p>
@@ -2251,10 +2241,10 @@
         <w:tblLook w:val="04A0" w:firstRow="1" w:lastRow="0" w:firstColumn="1" w:lastColumn="0" w:noHBand="0" w:noVBand="1"/>
       </w:tblPr>
       <w:tblGrid>
-        <w:gridCol w:w="1623"/>
-        <w:gridCol w:w="1916"/>
-        <w:gridCol w:w="1129"/>
-        <w:gridCol w:w="4687"/>
+        <w:gridCol w:w="1450"/>
+        <w:gridCol w:w="1744"/>
+        <w:gridCol w:w="1058"/>
+        <w:gridCol w:w="5103"/>
       </w:tblGrid>
       <w:tr>
         <w:tc>
@@ -3170,7 +3160,6 @@
                 <w:sz w:val="16"/>
                 <w:szCs w:val="16"/>
               </w:rPr>
-              <w:lastRenderedPageBreak/>
               <w:t>Cleaving Rage</w:t>
             </w:r>
           </w:p>
@@ -3325,6 +3314,7 @@
                 <w:sz w:val="16"/>
                 <w:szCs w:val="16"/>
               </w:rPr>
+              <w:lastRenderedPageBreak/>
               <w:t>Fury Weapon</w:t>
             </w:r>
           </w:p>
@@ -4080,27 +4070,7 @@
                 <w:sz w:val="16"/>
                 <w:szCs w:val="16"/>
               </w:rPr>
-              <w:t>Battle Cry (</w:t>
-            </w:r>
-            <w:proofErr w:type="spellStart"/>
-            <w:r>
-              <w:rPr>
-                <w:rFonts w:ascii="Pericles" w:hAnsi="Pericles"/>
-                <w:b/>
-                <w:sz w:val="16"/>
-                <w:szCs w:val="16"/>
-              </w:rPr>
-              <w:t>AoE</w:t>
-            </w:r>
-            <w:proofErr w:type="spellEnd"/>
-            <w:r>
-              <w:rPr>
-                <w:rFonts w:ascii="Pericles" w:hAnsi="Pericles"/>
-                <w:b/>
-                <w:sz w:val="16"/>
-                <w:szCs w:val="16"/>
-              </w:rPr>
-              <w:t xml:space="preserve"> shout tree)</w:t>
+              <w:t>Battle Cry (AoE shout tree)</w:t>
             </w:r>
           </w:p>
           <w:p>
@@ -4604,10 +4574,10 @@
         <w:tblLook w:val="04A0" w:firstRow="1" w:lastRow="0" w:firstColumn="1" w:lastColumn="0" w:noHBand="0" w:noVBand="1"/>
       </w:tblPr>
       <w:tblGrid>
-        <w:gridCol w:w="1756"/>
-        <w:gridCol w:w="2005"/>
-        <w:gridCol w:w="1169"/>
-        <w:gridCol w:w="4425"/>
+        <w:gridCol w:w="1596"/>
+        <w:gridCol w:w="1741"/>
+        <w:gridCol w:w="1115"/>
+        <w:gridCol w:w="4903"/>
       </w:tblGrid>
       <w:tr>
         <w:tc>
@@ -4633,7 +4603,6 @@
                 <w:sz w:val="20"/>
                 <w:szCs w:val="20"/>
               </w:rPr>
-              <w:lastRenderedPageBreak/>
               <w:drawing>
                 <wp:anchor distT="0" distB="0" distL="114300" distR="114300" simplePos="0" relativeHeight="251663360" behindDoc="0" locked="0" layoutInCell="1" allowOverlap="1" wp14:anchorId="5CABF88B" wp14:editId="4C6ADF36">
                   <wp:simplePos x="0" y="0"/>
@@ -4814,6 +4783,7 @@
                 <w:sz w:val="16"/>
                 <w:szCs w:val="16"/>
               </w:rPr>
+              <w:lastRenderedPageBreak/>
               <w:t>Toughness</w:t>
             </w:r>
           </w:p>
@@ -4873,6 +4843,7 @@
                 <w:sz w:val="16"/>
                 <w:szCs w:val="16"/>
               </w:rPr>
+              <w:lastRenderedPageBreak/>
               <w:t>Combat Skills:</w:t>
             </w:r>
           </w:p>
@@ -4942,6 +4913,7 @@
                 <w:sz w:val="16"/>
                 <w:szCs w:val="16"/>
               </w:rPr>
+              <w:lastRenderedPageBreak/>
               <w:t>Dirty Fighting</w:t>
             </w:r>
           </w:p>
@@ -5133,6 +5105,7 @@
                 <w:sz w:val="16"/>
                 <w:szCs w:val="16"/>
               </w:rPr>
+              <w:lastRenderedPageBreak/>
               <w:t>Magic:</w:t>
             </w:r>
           </w:p>
@@ -5245,6 +5218,7 @@
                 <w:sz w:val="16"/>
                 <w:szCs w:val="16"/>
               </w:rPr>
+              <w:lastRenderedPageBreak/>
               <w:t>Weapon Proficiency</w:t>
             </w:r>
           </w:p>
@@ -5272,6 +5246,7 @@
                 <w:sz w:val="16"/>
                 <w:szCs w:val="16"/>
               </w:rPr>
+              <w:lastRenderedPageBreak/>
               <w:t>Black Knight Skill Trees</w:t>
             </w:r>
           </w:p>
@@ -6243,7 +6218,6 @@
                 <w:sz w:val="16"/>
                 <w:szCs w:val="16"/>
               </w:rPr>
-              <w:lastRenderedPageBreak/>
               <w:t>Disarm</w:t>
             </w:r>
           </w:p>
@@ -6534,6 +6508,7 @@
                 <w:sz w:val="16"/>
                 <w:szCs w:val="16"/>
               </w:rPr>
+              <w:lastRenderedPageBreak/>
               <w:t>Septic Wounds</w:t>
             </w:r>
           </w:p>
@@ -6636,10 +6611,10 @@
         <w:tblLook w:val="04A0" w:firstRow="1" w:lastRow="0" w:firstColumn="1" w:lastColumn="0" w:noHBand="0" w:noVBand="1"/>
       </w:tblPr>
       <w:tblGrid>
-        <w:gridCol w:w="1756"/>
-        <w:gridCol w:w="1996"/>
-        <w:gridCol w:w="1170"/>
-        <w:gridCol w:w="4433"/>
+        <w:gridCol w:w="1580"/>
+        <w:gridCol w:w="1811"/>
+        <w:gridCol w:w="1104"/>
+        <w:gridCol w:w="4860"/>
       </w:tblGrid>
       <w:tr>
         <w:tc>
@@ -7899,7 +7874,6 @@
                 <w:sz w:val="16"/>
                 <w:szCs w:val="16"/>
               </w:rPr>
-              <w:lastRenderedPageBreak/>
               <w:t>Defensive Stance</w:t>
             </w:r>
           </w:p>
@@ -8221,6 +8195,7 @@
                 <w:sz w:val="16"/>
                 <w:szCs w:val="16"/>
               </w:rPr>
+              <w:lastRenderedPageBreak/>
               <w:t>Veteran</w:t>
             </w:r>
           </w:p>
@@ -8628,10 +8603,10 @@
         <w:tblLook w:val="04A0" w:firstRow="1" w:lastRow="0" w:firstColumn="1" w:lastColumn="0" w:noHBand="0" w:noVBand="1"/>
       </w:tblPr>
       <w:tblGrid>
-        <w:gridCol w:w="1498"/>
-        <w:gridCol w:w="2093"/>
-        <w:gridCol w:w="1583"/>
-        <w:gridCol w:w="4181"/>
+        <w:gridCol w:w="1314"/>
+        <w:gridCol w:w="1889"/>
+        <w:gridCol w:w="1503"/>
+        <w:gridCol w:w="4649"/>
       </w:tblGrid>
       <w:tr>
         <w:tc>
@@ -9501,7 +9476,6 @@
                 <w:sz w:val="16"/>
                 <w:szCs w:val="16"/>
               </w:rPr>
-              <w:lastRenderedPageBreak/>
               <w:t>Improved Disengage II</w:t>
             </w:r>
           </w:p>
@@ -9868,6 +9842,7 @@
                 <w:sz w:val="16"/>
                 <w:szCs w:val="16"/>
               </w:rPr>
+              <w:lastRenderedPageBreak/>
               <w:t>+1 Color Slot</w:t>
             </w:r>
           </w:p>
@@ -10698,10 +10673,10 @@
         <w:tblLook w:val="04A0" w:firstRow="1" w:lastRow="0" w:firstColumn="1" w:lastColumn="0" w:noHBand="0" w:noVBand="1"/>
       </w:tblPr>
       <w:tblGrid>
-        <w:gridCol w:w="1631"/>
-        <w:gridCol w:w="1976"/>
-        <w:gridCol w:w="1135"/>
-        <w:gridCol w:w="4613"/>
+        <w:gridCol w:w="1465"/>
+        <w:gridCol w:w="1774"/>
+        <w:gridCol w:w="1069"/>
+        <w:gridCol w:w="5047"/>
       </w:tblGrid>
       <w:tr>
         <w:tc>
@@ -10727,7 +10702,6 @@
                 <w:sz w:val="20"/>
                 <w:szCs w:val="20"/>
               </w:rPr>
-              <w:lastRenderedPageBreak/>
               <w:drawing>
                 <wp:anchor distT="0" distB="0" distL="114300" distR="114300" simplePos="0" relativeHeight="251669504" behindDoc="0" locked="0" layoutInCell="1" allowOverlap="1" wp14:anchorId="41FCE55E" wp14:editId="1DF82C61">
                   <wp:simplePos x="0" y="0"/>
@@ -10816,25 +10790,7 @@
                 <w:sz w:val="20"/>
                 <w:szCs w:val="20"/>
               </w:rPr>
-              <w:t xml:space="preserve">The stout dwarves of </w:t>
-            </w:r>
-            <w:proofErr w:type="spellStart"/>
-            <w:r>
-              <w:rPr>
-                <w:rFonts w:ascii="Pericles" w:hAnsi="Pericles"/>
-                <w:sz w:val="20"/>
-                <w:szCs w:val="20"/>
-              </w:rPr>
-              <w:t>Spheria</w:t>
-            </w:r>
-            <w:proofErr w:type="spellEnd"/>
-            <w:r>
-              <w:rPr>
-                <w:rFonts w:ascii="Pericles" w:hAnsi="Pericles"/>
-                <w:sz w:val="20"/>
-                <w:szCs w:val="20"/>
-              </w:rPr>
-              <w:t xml:space="preserve"> live in underground mountain homes, battling goblins and crafting the most exquisite items. Some leave their dark caves and find that their skill with an axe, or a smith’s hammer serve them equally well in the world of sunlight.</w:t>
+              <w:t>The stout dwarves of Spheria live in underground mountain homes, battling goblins and crafting the most exquisite items. Some leave their dark caves and find that their skill with an axe, or a smith’s hammer serve them equally well in the world of sunlight.</w:t>
             </w:r>
           </w:p>
         </w:tc>
@@ -11518,6 +11474,7 @@
                 <w:sz w:val="16"/>
                 <w:szCs w:val="16"/>
               </w:rPr>
+              <w:lastRenderedPageBreak/>
               <w:t>Dwarf Skill Trees</w:t>
             </w:r>
           </w:p>
@@ -12431,7 +12388,6 @@
                 <w:sz w:val="16"/>
                 <w:szCs w:val="16"/>
               </w:rPr>
-              <w:lastRenderedPageBreak/>
               <w:t>Favored Enemy: Trolls</w:t>
             </w:r>
           </w:p>
@@ -12667,10 +12623,10 @@
         <w:tblLook w:val="04A0" w:firstRow="1" w:lastRow="0" w:firstColumn="1" w:lastColumn="0" w:noHBand="0" w:noVBand="1"/>
       </w:tblPr>
       <w:tblGrid>
-        <w:gridCol w:w="1496"/>
-        <w:gridCol w:w="2136"/>
-        <w:gridCol w:w="1613"/>
-        <w:gridCol w:w="4110"/>
+        <w:gridCol w:w="1317"/>
+        <w:gridCol w:w="1957"/>
+        <w:gridCol w:w="1503"/>
+        <w:gridCol w:w="4578"/>
       </w:tblGrid>
       <w:tr>
         <w:tc>
@@ -12784,25 +12740,7 @@
                 <w:sz w:val="20"/>
                 <w:szCs w:val="20"/>
               </w:rPr>
-              <w:t xml:space="preserve">Elves were once a proud and powerful race that dominated the forests of </w:t>
-            </w:r>
-            <w:proofErr w:type="spellStart"/>
-            <w:r>
-              <w:rPr>
-                <w:rFonts w:ascii="Pericles" w:hAnsi="Pericles"/>
-                <w:sz w:val="20"/>
-                <w:szCs w:val="20"/>
-              </w:rPr>
-              <w:t>Spheria</w:t>
-            </w:r>
-            <w:proofErr w:type="spellEnd"/>
-            <w:r>
-              <w:rPr>
-                <w:rFonts w:ascii="Pericles" w:hAnsi="Pericles"/>
-                <w:sz w:val="20"/>
-                <w:szCs w:val="20"/>
-              </w:rPr>
-              <w:t>. Now, through constant pressure from encroaching goblins, the elves have been pushed from their woodland homes and forced to live among mankind.</w:t>
+              <w:t>Elves were once a proud and powerful race that dominated the forests of Spheria. Now, through constant pressure from encroaching goblins, the elves have been pushed from their woodland homes and forced to live among mankind.</w:t>
             </w:r>
           </w:p>
         </w:tc>
@@ -12894,6 +12832,7 @@
                 <w:sz w:val="16"/>
                 <w:szCs w:val="16"/>
               </w:rPr>
+              <w:lastRenderedPageBreak/>
               <w:t>Wit</w:t>
             </w:r>
           </w:p>
@@ -12953,6 +12892,7 @@
                 <w:sz w:val="16"/>
                 <w:szCs w:val="16"/>
               </w:rPr>
+              <w:lastRenderedPageBreak/>
               <w:t>Combat Skills:</w:t>
             </w:r>
           </w:p>
@@ -13040,15 +12980,15 @@
               </w:numPr>
               <w:rPr>
                 <w:rFonts w:ascii="Pericles" w:hAnsi="Pericles"/>
-                <w:b/>
-                <w:sz w:val="16"/>
-                <w:szCs w:val="16"/>
-              </w:rPr>
-            </w:pPr>
-            <w:r>
-              <w:rPr>
-                <w:rFonts w:ascii="Pericles" w:hAnsi="Pericles"/>
-                <w:b/>
+                <w:bCs/>
+                <w:sz w:val="16"/>
+                <w:szCs w:val="16"/>
+              </w:rPr>
+            </w:pPr>
+            <w:r>
+              <w:rPr>
+                <w:rFonts w:ascii="Pericles" w:hAnsi="Pericles"/>
+                <w:bCs/>
                 <w:sz w:val="16"/>
                 <w:szCs w:val="16"/>
               </w:rPr>
@@ -13215,6 +13155,7 @@
                 <w:sz w:val="16"/>
                 <w:szCs w:val="16"/>
               </w:rPr>
+              <w:lastRenderedPageBreak/>
               <w:t>Magic:</w:t>
             </w:r>
           </w:p>
@@ -13281,6 +13222,7 @@
                 <w:sz w:val="16"/>
                 <w:szCs w:val="16"/>
               </w:rPr>
+              <w:lastRenderedPageBreak/>
               <w:t>Type III, VII</w:t>
             </w:r>
           </w:p>
@@ -13305,6 +13247,7 @@
                 <w:sz w:val="16"/>
                 <w:szCs w:val="16"/>
               </w:rPr>
+              <w:lastRenderedPageBreak/>
               <w:t>Abilities:</w:t>
             </w:r>
           </w:p>
@@ -13371,6 +13314,7 @@
                 <w:sz w:val="16"/>
                 <w:szCs w:val="16"/>
               </w:rPr>
+              <w:lastRenderedPageBreak/>
               <w:t>Terrain Affinity -- Woods</w:t>
             </w:r>
           </w:p>
@@ -13398,6 +13342,7 @@
                 <w:sz w:val="16"/>
                 <w:szCs w:val="16"/>
               </w:rPr>
+              <w:lastRenderedPageBreak/>
               <w:t>Elf Skill Trees</w:t>
             </w:r>
           </w:p>
@@ -14031,23 +13976,13 @@
                 <w:szCs w:val="16"/>
               </w:rPr>
             </w:pPr>
-            <w:proofErr w:type="gramStart"/>
-            <w:r>
-              <w:rPr>
-                <w:rFonts w:ascii="Pericles" w:hAnsi="Pericles"/>
-                <w:sz w:val="16"/>
-                <w:szCs w:val="16"/>
-              </w:rPr>
-              <w:t>Bleeder(</w:t>
-            </w:r>
-            <w:proofErr w:type="gramEnd"/>
-            <w:r>
-              <w:rPr>
-                <w:rFonts w:ascii="Pericles" w:hAnsi="Pericles"/>
-                <w:sz w:val="16"/>
-                <w:szCs w:val="16"/>
-              </w:rPr>
-              <w:t>4)</w:t>
+            <w:r>
+              <w:rPr>
+                <w:rFonts w:ascii="Pericles" w:hAnsi="Pericles"/>
+                <w:sz w:val="16"/>
+                <w:szCs w:val="16"/>
+              </w:rPr>
+              <w:t>Bleeder(4)</w:t>
             </w:r>
           </w:p>
           <w:p>
@@ -14137,7 +14072,6 @@
                 <w:sz w:val="16"/>
                 <w:szCs w:val="16"/>
               </w:rPr>
-              <w:lastRenderedPageBreak/>
               <w:t>Deadly Aim</w:t>
             </w:r>
           </w:p>
@@ -14696,10 +14630,10 @@
         <w:tblLook w:val="04A0" w:firstRow="1" w:lastRow="0" w:firstColumn="1" w:lastColumn="0" w:noHBand="0" w:noVBand="1"/>
       </w:tblPr>
       <w:tblGrid>
-        <w:gridCol w:w="1542"/>
-        <w:gridCol w:w="2200"/>
-        <w:gridCol w:w="2853"/>
-        <w:gridCol w:w="2760"/>
+        <w:gridCol w:w="1253"/>
+        <w:gridCol w:w="2282"/>
+        <w:gridCol w:w="2958"/>
+        <w:gridCol w:w="2862"/>
       </w:tblGrid>
       <w:tr>
         <w:tc>
@@ -15665,7 +15599,6 @@
                 <w:sz w:val="16"/>
                 <w:szCs w:val="16"/>
               </w:rPr>
-              <w:lastRenderedPageBreak/>
               <w:t>Iron Grip</w:t>
             </w:r>
           </w:p>
@@ -16282,6 +16215,7 @@
                 <w:sz w:val="16"/>
                 <w:szCs w:val="16"/>
               </w:rPr>
+              <w:lastRenderedPageBreak/>
               <w:t>Color Strike (1d8)</w:t>
             </w:r>
           </w:p>
@@ -16535,10 +16469,10 @@
         <w:tblLook w:val="04A0" w:firstRow="1" w:lastRow="0" w:firstColumn="1" w:lastColumn="0" w:noHBand="0" w:noVBand="1"/>
       </w:tblPr>
       <w:tblGrid>
-        <w:gridCol w:w="1559"/>
-        <w:gridCol w:w="2008"/>
-        <w:gridCol w:w="1577"/>
-        <w:gridCol w:w="4211"/>
+        <w:gridCol w:w="1431"/>
+        <w:gridCol w:w="1832"/>
+        <w:gridCol w:w="1552"/>
+        <w:gridCol w:w="4540"/>
       </w:tblGrid>
       <w:tr>
         <w:tc>
@@ -17228,7 +17162,6 @@
                 <w:sz w:val="16"/>
                 <w:szCs w:val="16"/>
               </w:rPr>
-              <w:lastRenderedPageBreak/>
               <w:t>+1 Color Slot</w:t>
             </w:r>
           </w:p>
@@ -18229,10 +18162,10 @@
         <w:tblLook w:val="04A0" w:firstRow="1" w:lastRow="0" w:firstColumn="1" w:lastColumn="0" w:noHBand="0" w:noVBand="1"/>
       </w:tblPr>
       <w:tblGrid>
-        <w:gridCol w:w="1542"/>
-        <w:gridCol w:w="2844"/>
-        <w:gridCol w:w="1932"/>
-        <w:gridCol w:w="3037"/>
+        <w:gridCol w:w="1253"/>
+        <w:gridCol w:w="2949"/>
+        <w:gridCol w:w="2004"/>
+        <w:gridCol w:w="3149"/>
       </w:tblGrid>
       <w:tr>
         <w:tc>
@@ -18648,7 +18581,6 @@
                 <w:sz w:val="16"/>
                 <w:szCs w:val="16"/>
               </w:rPr>
-              <w:lastRenderedPageBreak/>
               <w:t>Spell Lore</w:t>
             </w:r>
           </w:p>
@@ -18673,7 +18605,6 @@
                 <w:sz w:val="16"/>
                 <w:szCs w:val="16"/>
               </w:rPr>
-              <w:lastRenderedPageBreak/>
               <w:t>Magic:</w:t>
             </w:r>
           </w:p>
@@ -18835,7 +18766,6 @@
                 <w:szCs w:val="16"/>
               </w:rPr>
             </w:pPr>
-            <w:proofErr w:type="spellStart"/>
             <w:r>
               <w:rPr>
                 <w:rFonts w:ascii="Pericles" w:hAnsi="Pericles"/>
@@ -18845,7 +18775,6 @@
               </w:rPr>
               <w:t>Archmage</w:t>
             </w:r>
-            <w:proofErr w:type="spellEnd"/>
           </w:p>
           <w:p>
             <w:pPr>
@@ -19339,7 +19268,6 @@
                 <w:szCs w:val="16"/>
               </w:rPr>
             </w:pPr>
-            <w:proofErr w:type="spellStart"/>
             <w:r>
               <w:rPr>
                 <w:rFonts w:ascii="Pericles" w:hAnsi="Pericles"/>
@@ -19348,7 +19276,6 @@
               </w:rPr>
               <w:t>Dazer</w:t>
             </w:r>
-            <w:proofErr w:type="spellEnd"/>
           </w:p>
           <w:p>
             <w:pPr>
@@ -19483,6 +19410,7 @@
                 <w:sz w:val="16"/>
                 <w:szCs w:val="16"/>
               </w:rPr>
+              <w:lastRenderedPageBreak/>
               <w:t>Pyromancer (fire)</w:t>
             </w:r>
           </w:p>
@@ -19845,10 +19773,10 @@
         <w:tblLook w:val="04A0" w:firstRow="1" w:lastRow="0" w:firstColumn="1" w:lastColumn="0" w:noHBand="0" w:noVBand="1"/>
       </w:tblPr>
       <w:tblGrid>
-        <w:gridCol w:w="1605"/>
-        <w:gridCol w:w="1671"/>
-        <w:gridCol w:w="1147"/>
-        <w:gridCol w:w="4932"/>
+        <w:gridCol w:w="1376"/>
+        <w:gridCol w:w="1500"/>
+        <w:gridCol w:w="1081"/>
+        <w:gridCol w:w="5398"/>
       </w:tblGrid>
       <w:tr>
         <w:tc>
@@ -19962,25 +19890,23 @@
                 <w:sz w:val="20"/>
                 <w:szCs w:val="20"/>
               </w:rPr>
-              <w:t xml:space="preserve">In every tavern is </w:t>
-            </w:r>
-            <w:proofErr w:type="spellStart"/>
+              <w:t>In every tavern i</w:t>
+            </w:r>
             <w:r>
               <w:rPr>
                 <w:rFonts w:ascii="Pericles" w:hAnsi="Pericles"/>
                 <w:sz w:val="20"/>
                 <w:szCs w:val="20"/>
               </w:rPr>
-              <w:t>Spheria</w:t>
-            </w:r>
-            <w:proofErr w:type="spellEnd"/>
+              <w:t>n</w:t>
+            </w:r>
             <w:r>
               <w:rPr>
                 <w:rFonts w:ascii="Pericles" w:hAnsi="Pericles"/>
                 <w:sz w:val="20"/>
                 <w:szCs w:val="20"/>
               </w:rPr>
-              <w:t xml:space="preserve">, there are young men hell-bent on proving their mettle in single combat. The swordsman is there to teach these ruffians humility. He is a master of light, quick attacks that leave his opponent too weak to respond. </w:t>
+              <w:t xml:space="preserve"> Spheria, there are young men hell-bent on proving their mettle in single combat. The swordsman is there to teach these ruffians humility. He is a master of light, quick attacks that leave his opponent too weak to respond. </w:t>
             </w:r>
           </w:p>
         </w:tc>
@@ -20275,7 +20201,6 @@
                 <w:sz w:val="16"/>
                 <w:szCs w:val="16"/>
               </w:rPr>
-              <w:lastRenderedPageBreak/>
               <w:t>Sneak</w:t>
             </w:r>
           </w:p>
@@ -20370,7 +20295,6 @@
                 <w:sz w:val="16"/>
                 <w:szCs w:val="16"/>
               </w:rPr>
-              <w:lastRenderedPageBreak/>
               <w:t>Magic:</w:t>
             </w:r>
           </w:p>
@@ -20521,7 +20445,6 @@
                 <w:sz w:val="16"/>
                 <w:szCs w:val="16"/>
               </w:rPr>
-              <w:lastRenderedPageBreak/>
               <w:t>Swordsman Skill Trees</w:t>
             </w:r>
           </w:p>
@@ -21183,6 +21106,7 @@
                 <w:sz w:val="16"/>
                 <w:szCs w:val="16"/>
               </w:rPr>
+              <w:lastRenderedPageBreak/>
               <w:t>Fast (2)</w:t>
             </w:r>
           </w:p>
@@ -21632,7 +21556,6 @@
                 <w:szCs w:val="16"/>
               </w:rPr>
             </w:pPr>
-            <w:proofErr w:type="spellStart"/>
             <w:r>
               <w:rPr>
                 <w:rFonts w:ascii="Pericles" w:hAnsi="Pericles"/>
@@ -21641,7 +21564,6 @@
               </w:rPr>
               <w:t>Padfoot</w:t>
             </w:r>
-            <w:proofErr w:type="spellEnd"/>
           </w:p>
           <w:p>
             <w:pPr>
@@ -21780,10 +21702,10 @@
         <w:tblLook w:val="04A0" w:firstRow="1" w:lastRow="0" w:firstColumn="1" w:lastColumn="0" w:noHBand="0" w:noVBand="1"/>
       </w:tblPr>
       <w:tblGrid>
-        <w:gridCol w:w="1582"/>
-        <w:gridCol w:w="2177"/>
-        <w:gridCol w:w="1276"/>
-        <w:gridCol w:w="4320"/>
+        <w:gridCol w:w="1407"/>
+        <w:gridCol w:w="1881"/>
+        <w:gridCol w:w="1383"/>
+        <w:gridCol w:w="4684"/>
       </w:tblGrid>
       <w:tr>
         <w:tc>
@@ -22495,7 +22417,7 @@
                 <w:sz w:val="16"/>
                 <w:szCs w:val="16"/>
               </w:rPr>
-              <w:t>Cleave (10)</w:t>
+              <w:t>Color Strike (1d4+1)</w:t>
             </w:r>
           </w:p>
           <w:p>
@@ -22517,7 +22439,7 @@
                 <w:sz w:val="16"/>
                 <w:szCs w:val="16"/>
               </w:rPr>
-              <w:t>Cleave (7)</w:t>
+              <w:t>Color Strike (1d6+1)</w:t>
             </w:r>
           </w:p>
           <w:p>
@@ -22539,7 +22461,7 @@
                 <w:sz w:val="16"/>
                 <w:szCs w:val="16"/>
               </w:rPr>
-              <w:t>Cleave (4)</w:t>
+              <w:t>Color Strike (1d8+1)</w:t>
             </w:r>
           </w:p>
           <w:p>
@@ -22561,7 +22483,51 @@
                 <w:sz w:val="16"/>
                 <w:szCs w:val="16"/>
               </w:rPr>
-              <w:t>Color Strike (1d4+1)</w:t>
+              <w:t>Conversion</w:t>
+            </w:r>
+          </w:p>
+          <w:p>
+            <w:pPr>
+              <w:pStyle w:val="ListParagraph"/>
+              <w:numPr>
+                <w:ilvl w:val="0"/>
+                <w:numId w:val="21"/>
+              </w:numPr>
+              <w:rPr>
+                <w:rFonts w:ascii="Pericles" w:hAnsi="Pericles"/>
+                <w:sz w:val="16"/>
+                <w:szCs w:val="16"/>
+              </w:rPr>
+            </w:pPr>
+            <w:r>
+              <w:rPr>
+                <w:rFonts w:ascii="Pericles" w:hAnsi="Pericles"/>
+                <w:sz w:val="16"/>
+                <w:szCs w:val="16"/>
+              </w:rPr>
+              <w:t>Crusader</w:t>
+            </w:r>
+          </w:p>
+          <w:p>
+            <w:pPr>
+              <w:pStyle w:val="ListParagraph"/>
+              <w:numPr>
+                <w:ilvl w:val="0"/>
+                <w:numId w:val="21"/>
+              </w:numPr>
+              <w:rPr>
+                <w:rFonts w:ascii="Pericles" w:hAnsi="Pericles"/>
+                <w:sz w:val="16"/>
+                <w:szCs w:val="16"/>
+              </w:rPr>
+            </w:pPr>
+            <w:r>
+              <w:rPr>
+                <w:rFonts w:ascii="Pericles" w:hAnsi="Pericles"/>
+                <w:sz w:val="16"/>
+                <w:szCs w:val="16"/>
+              </w:rPr>
+              <w:t>Improved Charge</w:t>
             </w:r>
           </w:p>
           <w:p>
@@ -22583,7 +22549,51 @@
                 <w:sz w:val="16"/>
                 <w:szCs w:val="16"/>
               </w:rPr>
-              <w:t>Color Strike (1d6+1)</w:t>
+              <w:t>Improved Charge II</w:t>
+            </w:r>
+          </w:p>
+          <w:p>
+            <w:pPr>
+              <w:pStyle w:val="ListParagraph"/>
+              <w:numPr>
+                <w:ilvl w:val="0"/>
+                <w:numId w:val="21"/>
+              </w:numPr>
+              <w:rPr>
+                <w:rFonts w:ascii="Pericles" w:hAnsi="Pericles"/>
+                <w:sz w:val="16"/>
+                <w:szCs w:val="16"/>
+              </w:rPr>
+            </w:pPr>
+            <w:r>
+              <w:rPr>
+                <w:rFonts w:ascii="Pericles" w:hAnsi="Pericles"/>
+                <w:sz w:val="16"/>
+                <w:szCs w:val="16"/>
+              </w:rPr>
+              <w:t>Improved Cleave I</w:t>
+            </w:r>
+          </w:p>
+          <w:p>
+            <w:pPr>
+              <w:pStyle w:val="ListParagraph"/>
+              <w:numPr>
+                <w:ilvl w:val="1"/>
+                <w:numId w:val="21"/>
+              </w:numPr>
+              <w:rPr>
+                <w:rFonts w:ascii="Pericles" w:hAnsi="Pericles"/>
+                <w:sz w:val="16"/>
+                <w:szCs w:val="16"/>
+              </w:rPr>
+            </w:pPr>
+            <w:r>
+              <w:rPr>
+                <w:rFonts w:ascii="Pericles" w:hAnsi="Pericles"/>
+                <w:sz w:val="16"/>
+                <w:szCs w:val="16"/>
+              </w:rPr>
+              <w:t>Improved Cleave II</w:t>
             </w:r>
           </w:p>
           <w:p>
@@ -22605,7 +22615,7 @@
                 <w:sz w:val="16"/>
                 <w:szCs w:val="16"/>
               </w:rPr>
-              <w:t>Color Strike (1d8+1)</w:t>
+              <w:t>Improved Cleave III</w:t>
             </w:r>
           </w:p>
           <w:p>
@@ -22627,51 +22637,7 @@
                 <w:sz w:val="16"/>
                 <w:szCs w:val="16"/>
               </w:rPr>
-              <w:t>Conversion</w:t>
-            </w:r>
-          </w:p>
-          <w:p>
-            <w:pPr>
-              <w:pStyle w:val="ListParagraph"/>
-              <w:numPr>
-                <w:ilvl w:val="0"/>
-                <w:numId w:val="21"/>
-              </w:numPr>
-              <w:rPr>
-                <w:rFonts w:ascii="Pericles" w:hAnsi="Pericles"/>
-                <w:sz w:val="16"/>
-                <w:szCs w:val="16"/>
-              </w:rPr>
-            </w:pPr>
-            <w:r>
-              <w:rPr>
-                <w:rFonts w:ascii="Pericles" w:hAnsi="Pericles"/>
-                <w:sz w:val="16"/>
-                <w:szCs w:val="16"/>
-              </w:rPr>
-              <w:t>Crusader</w:t>
-            </w:r>
-          </w:p>
-          <w:p>
-            <w:pPr>
-              <w:pStyle w:val="ListParagraph"/>
-              <w:numPr>
-                <w:ilvl w:val="0"/>
-                <w:numId w:val="21"/>
-              </w:numPr>
-              <w:rPr>
-                <w:rFonts w:ascii="Pericles" w:hAnsi="Pericles"/>
-                <w:sz w:val="16"/>
-                <w:szCs w:val="16"/>
-              </w:rPr>
-            </w:pPr>
-            <w:r>
-              <w:rPr>
-                <w:rFonts w:ascii="Pericles" w:hAnsi="Pericles"/>
-                <w:sz w:val="16"/>
-                <w:szCs w:val="16"/>
-              </w:rPr>
-              <w:t>Improved Charge</w:t>
+              <w:t>Improved Sweep I</w:t>
             </w:r>
           </w:p>
           <w:p>
@@ -22693,7 +22659,7 @@
                 <w:sz w:val="16"/>
                 <w:szCs w:val="16"/>
               </w:rPr>
-              <w:t>Improved Charge II</w:t>
+              <w:t>Improved Sweep II</w:t>
             </w:r>
           </w:p>
           <w:p>
@@ -22715,7 +22681,60 @@
                 <w:sz w:val="16"/>
                 <w:szCs w:val="16"/>
               </w:rPr>
-              <w:t>Improved Cleave I</w:t>
+              <w:t>Unstoppable</w:t>
+            </w:r>
+          </w:p>
+          <w:p>
+            <w:pPr>
+              <w:rPr>
+                <w:rFonts w:ascii="Pericles" w:hAnsi="Pericles"/>
+                <w:b/>
+                <w:sz w:val="16"/>
+                <w:szCs w:val="16"/>
+              </w:rPr>
+            </w:pPr>
+          </w:p>
+          <w:p>
+            <w:pPr>
+              <w:rPr>
+                <w:rFonts w:ascii="Pericles" w:hAnsi="Pericles"/>
+                <w:b/>
+                <w:sz w:val="16"/>
+                <w:szCs w:val="16"/>
+              </w:rPr>
+            </w:pPr>
+            <w:r>
+              <w:rPr>
+                <w:rFonts w:ascii="Pericles" w:hAnsi="Pericles"/>
+                <w:b/>
+                <w:sz w:val="16"/>
+                <w:szCs w:val="16"/>
+              </w:rPr>
+              <w:lastRenderedPageBreak/>
+              <w:t>Paladin (support tree)</w:t>
+            </w:r>
+          </w:p>
+          <w:p>
+            <w:pPr>
+              <w:pStyle w:val="ListParagraph"/>
+              <w:numPr>
+                <w:ilvl w:val="0"/>
+                <w:numId w:val="21"/>
+              </w:numPr>
+              <w:spacing w:line="256" w:lineRule="auto"/>
+              <w:rPr>
+                <w:rFonts w:ascii="Pericles" w:hAnsi="Pericles"/>
+                <w:sz w:val="16"/>
+                <w:szCs w:val="16"/>
+              </w:rPr>
+            </w:pPr>
+            <w:r>
+              <w:rPr>
+                <w:rFonts w:ascii="Pericles" w:hAnsi="Pericles"/>
+                <w:sz w:val="16"/>
+                <w:szCs w:val="16"/>
+              </w:rPr>
+              <w:t>+1 Color Slot</w:t>
             </w:r>
           </w:p>
           <w:p>
@@ -22725,19 +22744,354 @@
                 <w:ilvl w:val="1"/>
                 <w:numId w:val="21"/>
               </w:numPr>
-              <w:rPr>
-                <w:rFonts w:ascii="Pericles" w:hAnsi="Pericles"/>
-                <w:sz w:val="16"/>
-                <w:szCs w:val="16"/>
-              </w:rPr>
-            </w:pPr>
-            <w:r>
-              <w:rPr>
-                <w:rFonts w:ascii="Pericles" w:hAnsi="Pericles"/>
-                <w:sz w:val="16"/>
-                <w:szCs w:val="16"/>
-              </w:rPr>
-              <w:t>Improved Cleave II</w:t>
+              <w:spacing w:line="256" w:lineRule="auto"/>
+              <w:rPr>
+                <w:rFonts w:ascii="Pericles" w:hAnsi="Pericles"/>
+                <w:sz w:val="16"/>
+                <w:szCs w:val="16"/>
+              </w:rPr>
+            </w:pPr>
+            <w:r>
+              <w:rPr>
+                <w:rFonts w:ascii="Pericles" w:hAnsi="Pericles"/>
+                <w:sz w:val="16"/>
+                <w:szCs w:val="16"/>
+              </w:rPr>
+              <w:t>+1 Color Slot</w:t>
+            </w:r>
+          </w:p>
+          <w:p>
+            <w:pPr>
+              <w:pStyle w:val="ListParagraph"/>
+              <w:numPr>
+                <w:ilvl w:val="0"/>
+                <w:numId w:val="21"/>
+              </w:numPr>
+              <w:spacing w:line="256" w:lineRule="auto"/>
+              <w:rPr>
+                <w:rFonts w:ascii="Pericles" w:hAnsi="Pericles"/>
+                <w:sz w:val="16"/>
+                <w:szCs w:val="16"/>
+              </w:rPr>
+            </w:pPr>
+            <w:r>
+              <w:rPr>
+                <w:rFonts w:ascii="Pericles" w:hAnsi="Pericles"/>
+                <w:sz w:val="16"/>
+                <w:szCs w:val="16"/>
+              </w:rPr>
+              <w:t>Bearer</w:t>
+            </w:r>
+          </w:p>
+          <w:p>
+            <w:pPr>
+              <w:pStyle w:val="ListParagraph"/>
+              <w:numPr>
+                <w:ilvl w:val="0"/>
+                <w:numId w:val="21"/>
+              </w:numPr>
+              <w:spacing w:line="256" w:lineRule="auto"/>
+              <w:rPr>
+                <w:rFonts w:ascii="Pericles" w:hAnsi="Pericles"/>
+                <w:sz w:val="16"/>
+                <w:szCs w:val="16"/>
+              </w:rPr>
+            </w:pPr>
+            <w:r>
+              <w:rPr>
+                <w:rFonts w:ascii="Pericles" w:hAnsi="Pericles"/>
+                <w:sz w:val="16"/>
+                <w:szCs w:val="16"/>
+              </w:rPr>
+              <w:t>Combat Caster</w:t>
+            </w:r>
+          </w:p>
+          <w:p>
+            <w:pPr>
+              <w:pStyle w:val="ListParagraph"/>
+              <w:numPr>
+                <w:ilvl w:val="0"/>
+                <w:numId w:val="21"/>
+              </w:numPr>
+              <w:spacing w:line="256" w:lineRule="auto"/>
+              <w:rPr>
+                <w:rFonts w:ascii="Pericles" w:hAnsi="Pericles"/>
+                <w:sz w:val="16"/>
+                <w:szCs w:val="16"/>
+              </w:rPr>
+            </w:pPr>
+            <w:r>
+              <w:rPr>
+                <w:rFonts w:ascii="Pericles" w:hAnsi="Pericles"/>
+                <w:sz w:val="16"/>
+                <w:szCs w:val="16"/>
+              </w:rPr>
+              <w:t>Healing Mastery</w:t>
+            </w:r>
+          </w:p>
+          <w:p>
+            <w:pPr>
+              <w:pStyle w:val="ListParagraph"/>
+              <w:numPr>
+                <w:ilvl w:val="0"/>
+                <w:numId w:val="21"/>
+              </w:numPr>
+              <w:spacing w:line="256" w:lineRule="auto"/>
+              <w:rPr>
+                <w:rFonts w:ascii="Pericles" w:hAnsi="Pericles"/>
+                <w:sz w:val="16"/>
+                <w:szCs w:val="16"/>
+              </w:rPr>
+            </w:pPr>
+            <w:r>
+              <w:rPr>
+                <w:rFonts w:ascii="Pericles" w:hAnsi="Pericles"/>
+                <w:sz w:val="16"/>
+                <w:szCs w:val="16"/>
+              </w:rPr>
+              <w:t>Healing Spirits*</w:t>
+            </w:r>
+          </w:p>
+          <w:p>
+            <w:pPr>
+              <w:pStyle w:val="ListParagraph"/>
+              <w:numPr>
+                <w:ilvl w:val="0"/>
+                <w:numId w:val="21"/>
+              </w:numPr>
+              <w:spacing w:line="256" w:lineRule="auto"/>
+              <w:rPr>
+                <w:rFonts w:ascii="Pericles" w:hAnsi="Pericles"/>
+                <w:sz w:val="16"/>
+                <w:szCs w:val="16"/>
+              </w:rPr>
+            </w:pPr>
+            <w:r>
+              <w:rPr>
+                <w:rFonts w:ascii="Pericles" w:hAnsi="Pericles"/>
+                <w:sz w:val="16"/>
+                <w:szCs w:val="16"/>
+              </w:rPr>
+              <w:t>Healing Strikes</w:t>
+            </w:r>
+          </w:p>
+          <w:p>
+            <w:pPr>
+              <w:pStyle w:val="ListParagraph"/>
+              <w:numPr>
+                <w:ilvl w:val="0"/>
+                <w:numId w:val="21"/>
+              </w:numPr>
+              <w:spacing w:line="256" w:lineRule="auto"/>
+              <w:rPr>
+                <w:rFonts w:ascii="Pericles" w:hAnsi="Pericles"/>
+                <w:sz w:val="16"/>
+                <w:szCs w:val="16"/>
+              </w:rPr>
+            </w:pPr>
+            <w:r>
+              <w:rPr>
+                <w:rFonts w:ascii="Pericles" w:hAnsi="Pericles"/>
+                <w:sz w:val="16"/>
+                <w:szCs w:val="16"/>
+              </w:rPr>
+              <w:t>Inspiring Presence</w:t>
+            </w:r>
+          </w:p>
+          <w:p>
+            <w:pPr>
+              <w:pStyle w:val="ListParagraph"/>
+              <w:numPr>
+                <w:ilvl w:val="0"/>
+                <w:numId w:val="21"/>
+              </w:numPr>
+              <w:spacing w:line="256" w:lineRule="auto"/>
+              <w:rPr>
+                <w:rFonts w:ascii="Pericles" w:hAnsi="Pericles"/>
+                <w:sz w:val="16"/>
+                <w:szCs w:val="16"/>
+              </w:rPr>
+            </w:pPr>
+            <w:r>
+              <w:rPr>
+                <w:rFonts w:ascii="Pericles" w:hAnsi="Pericles"/>
+                <w:sz w:val="16"/>
+                <w:szCs w:val="16"/>
+              </w:rPr>
+              <w:t>Taunt</w:t>
+            </w:r>
+          </w:p>
+          <w:p>
+            <w:pPr>
+              <w:pStyle w:val="ListParagraph"/>
+              <w:numPr>
+                <w:ilvl w:val="1"/>
+                <w:numId w:val="21"/>
+              </w:numPr>
+              <w:spacing w:line="256" w:lineRule="auto"/>
+              <w:rPr>
+                <w:rFonts w:ascii="Pericles" w:hAnsi="Pericles"/>
+                <w:sz w:val="16"/>
+                <w:szCs w:val="16"/>
+              </w:rPr>
+            </w:pPr>
+            <w:r>
+              <w:rPr>
+                <w:rFonts w:ascii="Pericles" w:hAnsi="Pericles"/>
+                <w:sz w:val="16"/>
+                <w:szCs w:val="16"/>
+              </w:rPr>
+              <w:t xml:space="preserve">Taunt </w:t>
+            </w:r>
+            <w:r>
+              <w:rPr>
+                <w:rFonts w:ascii="Pericles" w:hAnsi="Pericles"/>
+                <w:sz w:val="16"/>
+                <w:szCs w:val="16"/>
+              </w:rPr>
+              <w:t>II</w:t>
+            </w:r>
+          </w:p>
+          <w:p>
+            <w:pPr>
+              <w:pStyle w:val="ListParagraph"/>
+              <w:numPr>
+                <w:ilvl w:val="0"/>
+                <w:numId w:val="21"/>
+              </w:numPr>
+              <w:spacing w:line="256" w:lineRule="auto"/>
+              <w:rPr>
+                <w:rFonts w:ascii="Pericles" w:hAnsi="Pericles"/>
+                <w:sz w:val="16"/>
+                <w:szCs w:val="16"/>
+              </w:rPr>
+            </w:pPr>
+            <w:r>
+              <w:rPr>
+                <w:rFonts w:ascii="Pericles" w:hAnsi="Pericles"/>
+                <w:sz w:val="16"/>
+                <w:szCs w:val="16"/>
+              </w:rPr>
+              <w:t>Tithing</w:t>
+            </w:r>
+          </w:p>
+          <w:p>
+            <w:pPr>
+              <w:pStyle w:val="ListParagraph"/>
+              <w:numPr>
+                <w:ilvl w:val="0"/>
+                <w:numId w:val="21"/>
+              </w:numPr>
+              <w:spacing w:line="256" w:lineRule="auto"/>
+              <w:rPr>
+                <w:rFonts w:ascii="Pericles" w:hAnsi="Pericles"/>
+                <w:sz w:val="16"/>
+                <w:szCs w:val="16"/>
+              </w:rPr>
+            </w:pPr>
+            <w:r>
+              <w:rPr>
+                <w:rFonts w:ascii="Pericles" w:hAnsi="Pericles"/>
+                <w:sz w:val="16"/>
+                <w:szCs w:val="16"/>
+              </w:rPr>
+              <w:t>Zone of Control I</w:t>
+            </w:r>
+          </w:p>
+          <w:p>
+            <w:pPr>
+              <w:pStyle w:val="ListParagraph"/>
+              <w:numPr>
+                <w:ilvl w:val="1"/>
+                <w:numId w:val="21"/>
+              </w:numPr>
+              <w:spacing w:line="256" w:lineRule="auto"/>
+              <w:rPr>
+                <w:rFonts w:ascii="Pericles" w:hAnsi="Pericles"/>
+                <w:sz w:val="16"/>
+                <w:szCs w:val="16"/>
+              </w:rPr>
+            </w:pPr>
+            <w:r>
+              <w:rPr>
+                <w:rFonts w:ascii="Pericles" w:hAnsi="Pericles"/>
+                <w:sz w:val="16"/>
+                <w:szCs w:val="16"/>
+              </w:rPr>
+              <w:t>Zone of Control II</w:t>
+            </w:r>
+          </w:p>
+          <w:p>
+            <w:pPr>
+              <w:rPr>
+                <w:rFonts w:ascii="Pericles" w:hAnsi="Pericles"/>
+                <w:b/>
+                <w:sz w:val="16"/>
+                <w:szCs w:val="16"/>
+              </w:rPr>
+            </w:pPr>
+          </w:p>
+          <w:p>
+            <w:pPr>
+              <w:rPr>
+                <w:rFonts w:ascii="Pericles" w:hAnsi="Pericles"/>
+                <w:b/>
+                <w:sz w:val="16"/>
+                <w:szCs w:val="16"/>
+              </w:rPr>
+            </w:pPr>
+            <w:r>
+              <w:rPr>
+                <w:rFonts w:ascii="Pericles" w:hAnsi="Pericles"/>
+                <w:b/>
+                <w:sz w:val="16"/>
+                <w:szCs w:val="16"/>
+              </w:rPr>
+              <w:t>Vanguard (defensive fighting tree)</w:t>
+            </w:r>
+          </w:p>
+          <w:p>
+            <w:pPr>
+              <w:pStyle w:val="ListParagraph"/>
+              <w:numPr>
+                <w:ilvl w:val="0"/>
+                <w:numId w:val="21"/>
+              </w:numPr>
+              <w:rPr>
+                <w:rFonts w:ascii="Pericles" w:hAnsi="Pericles"/>
+                <w:sz w:val="16"/>
+                <w:szCs w:val="16"/>
+              </w:rPr>
+            </w:pPr>
+            <w:r>
+              <w:rPr>
+                <w:rFonts w:ascii="Pericles" w:hAnsi="Pericles"/>
+                <w:sz w:val="16"/>
+                <w:szCs w:val="16"/>
+              </w:rPr>
+              <w:t>+2 Hit Points</w:t>
+            </w:r>
+          </w:p>
+          <w:p>
+            <w:pPr>
+              <w:pStyle w:val="ListParagraph"/>
+              <w:numPr>
+                <w:ilvl w:val="1"/>
+                <w:numId w:val="21"/>
+              </w:numPr>
+              <w:rPr>
+                <w:rFonts w:ascii="Pericles" w:hAnsi="Pericles"/>
+                <w:sz w:val="16"/>
+                <w:szCs w:val="16"/>
+              </w:rPr>
+            </w:pPr>
+            <w:r>
+              <w:rPr>
+                <w:rFonts w:ascii="Pericles" w:hAnsi="Pericles"/>
+                <w:sz w:val="16"/>
+                <w:szCs w:val="16"/>
+              </w:rPr>
+              <w:t>+2 Hit Points</w:t>
             </w:r>
           </w:p>
           <w:p>
@@ -22759,7 +23113,7 @@
                 <w:sz w:val="16"/>
                 <w:szCs w:val="16"/>
               </w:rPr>
-              <w:t>Improved Cleave III</w:t>
+              <w:t>+2 Hit Points</w:t>
             </w:r>
           </w:p>
           <w:p>
@@ -22781,7 +23135,7 @@
                 <w:sz w:val="16"/>
                 <w:szCs w:val="16"/>
               </w:rPr>
-              <w:t>Improved Sweep I</w:t>
+              <w:t>Bonus Block (1)</w:t>
             </w:r>
           </w:p>
           <w:p>
@@ -22803,14 +23157,14 @@
                 <w:sz w:val="16"/>
                 <w:szCs w:val="16"/>
               </w:rPr>
-              <w:t>Improved Sweep II</w:t>
-            </w:r>
-          </w:p>
-          <w:p>
-            <w:pPr>
-              <w:pStyle w:val="ListParagraph"/>
-              <w:numPr>
-                <w:ilvl w:val="0"/>
+              <w:t>Auto Block (12)</w:t>
+            </w:r>
+          </w:p>
+          <w:p>
+            <w:pPr>
+              <w:pStyle w:val="ListParagraph"/>
+              <w:numPr>
+                <w:ilvl w:val="2"/>
                 <w:numId w:val="21"/>
               </w:numPr>
               <w:rPr>
@@ -22825,59 +23179,7 @@
                 <w:sz w:val="16"/>
                 <w:szCs w:val="16"/>
               </w:rPr>
-              <w:t>Unstoppable</w:t>
-            </w:r>
-          </w:p>
-          <w:p>
-            <w:pPr>
-              <w:rPr>
-                <w:rFonts w:ascii="Pericles" w:hAnsi="Pericles"/>
-                <w:b/>
-                <w:sz w:val="16"/>
-                <w:szCs w:val="16"/>
-              </w:rPr>
-            </w:pPr>
-          </w:p>
-          <w:p>
-            <w:pPr>
-              <w:rPr>
-                <w:rFonts w:ascii="Pericles" w:hAnsi="Pericles"/>
-                <w:b/>
-                <w:sz w:val="16"/>
-                <w:szCs w:val="16"/>
-              </w:rPr>
-            </w:pPr>
-            <w:r>
-              <w:rPr>
-                <w:rFonts w:ascii="Pericles" w:hAnsi="Pericles"/>
-                <w:b/>
-                <w:sz w:val="16"/>
-                <w:szCs w:val="16"/>
-              </w:rPr>
-              <w:t>Paladin (support tree)</w:t>
-            </w:r>
-          </w:p>
-          <w:p>
-            <w:pPr>
-              <w:pStyle w:val="ListParagraph"/>
-              <w:numPr>
-                <w:ilvl w:val="0"/>
-                <w:numId w:val="21"/>
-              </w:numPr>
-              <w:spacing w:line="256" w:lineRule="auto"/>
-              <w:rPr>
-                <w:rFonts w:ascii="Pericles" w:hAnsi="Pericles"/>
-                <w:sz w:val="16"/>
-                <w:szCs w:val="16"/>
-              </w:rPr>
-            </w:pPr>
-            <w:r>
-              <w:rPr>
-                <w:rFonts w:ascii="Pericles" w:hAnsi="Pericles"/>
-                <w:sz w:val="16"/>
-                <w:szCs w:val="16"/>
-              </w:rPr>
-              <w:t>+1 Color Slot</w:t>
+              <w:t>Auto Block (11)</w:t>
             </w:r>
           </w:p>
           <w:p>
@@ -22887,20 +23189,19 @@
                 <w:ilvl w:val="1"/>
                 <w:numId w:val="21"/>
               </w:numPr>
-              <w:spacing w:line="256" w:lineRule="auto"/>
-              <w:rPr>
-                <w:rFonts w:ascii="Pericles" w:hAnsi="Pericles"/>
-                <w:sz w:val="16"/>
-                <w:szCs w:val="16"/>
-              </w:rPr>
-            </w:pPr>
-            <w:r>
-              <w:rPr>
-                <w:rFonts w:ascii="Pericles" w:hAnsi="Pericles"/>
-                <w:sz w:val="16"/>
-                <w:szCs w:val="16"/>
-              </w:rPr>
-              <w:t>+1 Color Slot</w:t>
+              <w:rPr>
+                <w:rFonts w:ascii="Pericles" w:hAnsi="Pericles"/>
+                <w:sz w:val="16"/>
+                <w:szCs w:val="16"/>
+              </w:rPr>
+            </w:pPr>
+            <w:r>
+              <w:rPr>
+                <w:rFonts w:ascii="Pericles" w:hAnsi="Pericles"/>
+                <w:sz w:val="16"/>
+                <w:szCs w:val="16"/>
+              </w:rPr>
+              <w:t>Bonus Block (2)</w:t>
             </w:r>
           </w:p>
           <w:p>
@@ -22910,463 +23211,18 @@
                 <w:ilvl w:val="0"/>
                 <w:numId w:val="21"/>
               </w:numPr>
-              <w:spacing w:line="256" w:lineRule="auto"/>
-              <w:rPr>
-                <w:rFonts w:ascii="Pericles" w:hAnsi="Pericles"/>
-                <w:sz w:val="16"/>
-                <w:szCs w:val="16"/>
-              </w:rPr>
-            </w:pPr>
-            <w:r>
-              <w:rPr>
-                <w:rFonts w:ascii="Pericles" w:hAnsi="Pericles"/>
-                <w:sz w:val="16"/>
-                <w:szCs w:val="16"/>
-              </w:rPr>
-              <w:t>Bearer</w:t>
-            </w:r>
-          </w:p>
-          <w:p>
-            <w:pPr>
-              <w:pStyle w:val="ListParagraph"/>
-              <w:numPr>
-                <w:ilvl w:val="0"/>
-                <w:numId w:val="21"/>
-              </w:numPr>
-              <w:spacing w:line="256" w:lineRule="auto"/>
-              <w:rPr>
-                <w:rFonts w:ascii="Pericles" w:hAnsi="Pericles"/>
-                <w:sz w:val="16"/>
-                <w:szCs w:val="16"/>
-              </w:rPr>
-            </w:pPr>
-            <w:r>
-              <w:rPr>
-                <w:rFonts w:ascii="Pericles" w:hAnsi="Pericles"/>
-                <w:sz w:val="16"/>
-                <w:szCs w:val="16"/>
-              </w:rPr>
-              <w:t>Combat Caster</w:t>
-            </w:r>
-          </w:p>
-          <w:p>
-            <w:pPr>
-              <w:pStyle w:val="ListParagraph"/>
-              <w:numPr>
-                <w:ilvl w:val="0"/>
-                <w:numId w:val="21"/>
-              </w:numPr>
-              <w:spacing w:line="256" w:lineRule="auto"/>
-              <w:rPr>
-                <w:rFonts w:ascii="Pericles" w:hAnsi="Pericles"/>
-                <w:sz w:val="16"/>
-                <w:szCs w:val="16"/>
-              </w:rPr>
-            </w:pPr>
-            <w:r>
-              <w:rPr>
-                <w:rFonts w:ascii="Pericles" w:hAnsi="Pericles"/>
-                <w:sz w:val="16"/>
-                <w:szCs w:val="16"/>
-              </w:rPr>
-              <w:t>Healing Mastery</w:t>
-            </w:r>
-          </w:p>
-          <w:p>
-            <w:pPr>
-              <w:pStyle w:val="ListParagraph"/>
-              <w:numPr>
-                <w:ilvl w:val="0"/>
-                <w:numId w:val="21"/>
-              </w:numPr>
-              <w:spacing w:line="256" w:lineRule="auto"/>
-              <w:rPr>
-                <w:rFonts w:ascii="Pericles" w:hAnsi="Pericles"/>
-                <w:sz w:val="16"/>
-                <w:szCs w:val="16"/>
-              </w:rPr>
-            </w:pPr>
-            <w:r>
-              <w:rPr>
-                <w:rFonts w:ascii="Pericles" w:hAnsi="Pericles"/>
-                <w:sz w:val="16"/>
-                <w:szCs w:val="16"/>
-              </w:rPr>
-              <w:t>Healing Spirits*</w:t>
-            </w:r>
-          </w:p>
-          <w:p>
-            <w:pPr>
-              <w:pStyle w:val="ListParagraph"/>
-              <w:numPr>
-                <w:ilvl w:val="0"/>
-                <w:numId w:val="21"/>
-              </w:numPr>
-              <w:spacing w:line="256" w:lineRule="auto"/>
-              <w:rPr>
-                <w:rFonts w:ascii="Pericles" w:hAnsi="Pericles"/>
-                <w:sz w:val="16"/>
-                <w:szCs w:val="16"/>
-              </w:rPr>
-            </w:pPr>
-            <w:r>
-              <w:rPr>
-                <w:rFonts w:ascii="Pericles" w:hAnsi="Pericles"/>
-                <w:sz w:val="16"/>
-                <w:szCs w:val="16"/>
-              </w:rPr>
-              <w:t>Healing Strikes</w:t>
-            </w:r>
-          </w:p>
-          <w:p>
-            <w:pPr>
-              <w:pStyle w:val="ListParagraph"/>
-              <w:numPr>
-                <w:ilvl w:val="0"/>
-                <w:numId w:val="21"/>
-              </w:numPr>
-              <w:spacing w:line="256" w:lineRule="auto"/>
-              <w:rPr>
-                <w:rFonts w:ascii="Pericles" w:hAnsi="Pericles"/>
-                <w:sz w:val="16"/>
-                <w:szCs w:val="16"/>
-              </w:rPr>
-            </w:pPr>
-            <w:r>
-              <w:rPr>
-                <w:rFonts w:ascii="Pericles" w:hAnsi="Pericles"/>
-                <w:sz w:val="16"/>
-                <w:szCs w:val="16"/>
-              </w:rPr>
-              <w:t>Inspiring Presence</w:t>
-            </w:r>
-          </w:p>
-          <w:p>
-            <w:pPr>
-              <w:pStyle w:val="ListParagraph"/>
-              <w:numPr>
-                <w:ilvl w:val="0"/>
-                <w:numId w:val="21"/>
-              </w:numPr>
-              <w:spacing w:line="256" w:lineRule="auto"/>
-              <w:rPr>
-                <w:rFonts w:ascii="Pericles" w:hAnsi="Pericles"/>
-                <w:sz w:val="16"/>
-                <w:szCs w:val="16"/>
-              </w:rPr>
-            </w:pPr>
-            <w:r>
-              <w:rPr>
-                <w:rFonts w:ascii="Pericles" w:hAnsi="Pericles"/>
-                <w:sz w:val="16"/>
-                <w:szCs w:val="16"/>
-              </w:rPr>
-              <w:t>Taunt</w:t>
-            </w:r>
-          </w:p>
-          <w:p>
-            <w:pPr>
-              <w:pStyle w:val="ListParagraph"/>
-              <w:numPr>
-                <w:ilvl w:val="1"/>
-                <w:numId w:val="21"/>
-              </w:numPr>
-              <w:spacing w:line="256" w:lineRule="auto"/>
-              <w:rPr>
-                <w:rFonts w:ascii="Pericles" w:hAnsi="Pericles"/>
-                <w:sz w:val="16"/>
-                <w:szCs w:val="16"/>
-              </w:rPr>
-            </w:pPr>
-            <w:r>
-              <w:rPr>
-                <w:rFonts w:ascii="Pericles" w:hAnsi="Pericles"/>
-                <w:sz w:val="16"/>
-                <w:szCs w:val="16"/>
-              </w:rPr>
-              <w:t xml:space="preserve">Taunt </w:t>
-            </w:r>
-            <w:r>
-              <w:rPr>
-                <w:rFonts w:ascii="Pericles" w:hAnsi="Pericles"/>
-                <w:sz w:val="16"/>
-                <w:szCs w:val="16"/>
-              </w:rPr>
-              <w:t>II</w:t>
-            </w:r>
-          </w:p>
-          <w:p>
-            <w:pPr>
-              <w:pStyle w:val="ListParagraph"/>
-              <w:numPr>
-                <w:ilvl w:val="0"/>
-                <w:numId w:val="21"/>
-              </w:numPr>
-              <w:spacing w:line="256" w:lineRule="auto"/>
-              <w:rPr>
-                <w:rFonts w:ascii="Pericles" w:hAnsi="Pericles"/>
-                <w:sz w:val="16"/>
-                <w:szCs w:val="16"/>
-              </w:rPr>
-            </w:pPr>
-            <w:r>
-              <w:rPr>
-                <w:rFonts w:ascii="Pericles" w:hAnsi="Pericles"/>
-                <w:sz w:val="16"/>
-                <w:szCs w:val="16"/>
-              </w:rPr>
-              <w:t>Tithing</w:t>
-            </w:r>
-          </w:p>
-          <w:p>
-            <w:pPr>
-              <w:pStyle w:val="ListParagraph"/>
-              <w:numPr>
-                <w:ilvl w:val="0"/>
-                <w:numId w:val="21"/>
-              </w:numPr>
-              <w:spacing w:line="256" w:lineRule="auto"/>
-              <w:rPr>
-                <w:rFonts w:ascii="Pericles" w:hAnsi="Pericles"/>
-                <w:sz w:val="16"/>
-                <w:szCs w:val="16"/>
-              </w:rPr>
-            </w:pPr>
-            <w:r>
-              <w:rPr>
-                <w:rFonts w:ascii="Pericles" w:hAnsi="Pericles"/>
-                <w:sz w:val="16"/>
-                <w:szCs w:val="16"/>
-              </w:rPr>
-              <w:t>Zone of Control I</w:t>
-            </w:r>
-          </w:p>
-          <w:p>
-            <w:pPr>
-              <w:pStyle w:val="ListParagraph"/>
-              <w:numPr>
-                <w:ilvl w:val="1"/>
-                <w:numId w:val="21"/>
-              </w:numPr>
-              <w:spacing w:line="256" w:lineRule="auto"/>
-              <w:rPr>
-                <w:rFonts w:ascii="Pericles" w:hAnsi="Pericles"/>
-                <w:sz w:val="16"/>
-                <w:szCs w:val="16"/>
-              </w:rPr>
-            </w:pPr>
-            <w:r>
-              <w:rPr>
-                <w:rFonts w:ascii="Pericles" w:hAnsi="Pericles"/>
-                <w:sz w:val="16"/>
-                <w:szCs w:val="16"/>
-              </w:rPr>
-              <w:t>Zone of Control II</w:t>
-            </w:r>
-          </w:p>
-          <w:p>
-            <w:pPr>
-              <w:rPr>
-                <w:rFonts w:ascii="Pericles" w:hAnsi="Pericles"/>
-                <w:b/>
-                <w:sz w:val="16"/>
-                <w:szCs w:val="16"/>
-              </w:rPr>
-            </w:pPr>
-          </w:p>
-          <w:p>
-            <w:pPr>
-              <w:rPr>
-                <w:rFonts w:ascii="Pericles" w:hAnsi="Pericles"/>
-                <w:b/>
-                <w:sz w:val="16"/>
-                <w:szCs w:val="16"/>
-              </w:rPr>
-            </w:pPr>
-            <w:r>
-              <w:rPr>
-                <w:rFonts w:ascii="Pericles" w:hAnsi="Pericles"/>
-                <w:b/>
-                <w:sz w:val="16"/>
-                <w:szCs w:val="16"/>
-              </w:rPr>
-              <w:t>Vanguard (defensive fighting tree)</w:t>
-            </w:r>
-          </w:p>
-          <w:p>
-            <w:pPr>
-              <w:pStyle w:val="ListParagraph"/>
-              <w:numPr>
-                <w:ilvl w:val="0"/>
-                <w:numId w:val="21"/>
-              </w:numPr>
-              <w:rPr>
-                <w:rFonts w:ascii="Pericles" w:hAnsi="Pericles"/>
-                <w:sz w:val="16"/>
-                <w:szCs w:val="16"/>
-              </w:rPr>
-            </w:pPr>
-            <w:r>
-              <w:rPr>
-                <w:rFonts w:ascii="Pericles" w:hAnsi="Pericles"/>
-                <w:sz w:val="16"/>
-                <w:szCs w:val="16"/>
-              </w:rPr>
-              <w:t>+2 Hit Points</w:t>
-            </w:r>
-          </w:p>
-          <w:p>
-            <w:pPr>
-              <w:pStyle w:val="ListParagraph"/>
-              <w:numPr>
-                <w:ilvl w:val="1"/>
-                <w:numId w:val="21"/>
-              </w:numPr>
-              <w:rPr>
-                <w:rFonts w:ascii="Pericles" w:hAnsi="Pericles"/>
-                <w:sz w:val="16"/>
-                <w:szCs w:val="16"/>
-              </w:rPr>
-            </w:pPr>
-            <w:r>
-              <w:rPr>
-                <w:rFonts w:ascii="Pericles" w:hAnsi="Pericles"/>
-                <w:sz w:val="16"/>
-                <w:szCs w:val="16"/>
-              </w:rPr>
-              <w:t>+2 Hit Points</w:t>
-            </w:r>
-          </w:p>
-          <w:p>
-            <w:pPr>
-              <w:pStyle w:val="ListParagraph"/>
-              <w:numPr>
-                <w:ilvl w:val="2"/>
-                <w:numId w:val="21"/>
-              </w:numPr>
-              <w:rPr>
-                <w:rFonts w:ascii="Pericles" w:hAnsi="Pericles"/>
-                <w:sz w:val="16"/>
-                <w:szCs w:val="16"/>
-              </w:rPr>
-            </w:pPr>
-            <w:r>
-              <w:rPr>
-                <w:rFonts w:ascii="Pericles" w:hAnsi="Pericles"/>
-                <w:sz w:val="16"/>
-                <w:szCs w:val="16"/>
-              </w:rPr>
-              <w:t>+2 Hit Points</w:t>
-            </w:r>
-          </w:p>
-          <w:p>
-            <w:pPr>
-              <w:pStyle w:val="ListParagraph"/>
-              <w:numPr>
-                <w:ilvl w:val="0"/>
-                <w:numId w:val="21"/>
-              </w:numPr>
-              <w:rPr>
-                <w:rFonts w:ascii="Pericles" w:hAnsi="Pericles"/>
-                <w:sz w:val="16"/>
-                <w:szCs w:val="16"/>
-              </w:rPr>
-            </w:pPr>
-            <w:r>
-              <w:rPr>
-                <w:rFonts w:ascii="Pericles" w:hAnsi="Pericles"/>
-                <w:sz w:val="16"/>
-                <w:szCs w:val="16"/>
-              </w:rPr>
-              <w:t>Bonus Block (1)</w:t>
-            </w:r>
-          </w:p>
-          <w:p>
-            <w:pPr>
-              <w:pStyle w:val="ListParagraph"/>
-              <w:numPr>
-                <w:ilvl w:val="1"/>
-                <w:numId w:val="21"/>
-              </w:numPr>
-              <w:rPr>
-                <w:rFonts w:ascii="Pericles" w:hAnsi="Pericles"/>
-                <w:sz w:val="16"/>
-                <w:szCs w:val="16"/>
-              </w:rPr>
-            </w:pPr>
-            <w:r>
-              <w:rPr>
-                <w:rFonts w:ascii="Pericles" w:hAnsi="Pericles"/>
-                <w:sz w:val="16"/>
-                <w:szCs w:val="16"/>
-              </w:rPr>
-              <w:t>Auto Block (12)</w:t>
-            </w:r>
-          </w:p>
-          <w:p>
-            <w:pPr>
-              <w:pStyle w:val="ListParagraph"/>
-              <w:numPr>
-                <w:ilvl w:val="2"/>
-                <w:numId w:val="21"/>
-              </w:numPr>
-              <w:rPr>
-                <w:rFonts w:ascii="Pericles" w:hAnsi="Pericles"/>
-                <w:sz w:val="16"/>
-                <w:szCs w:val="16"/>
-              </w:rPr>
-            </w:pPr>
-            <w:r>
-              <w:rPr>
-                <w:rFonts w:ascii="Pericles" w:hAnsi="Pericles"/>
-                <w:sz w:val="16"/>
-                <w:szCs w:val="16"/>
-              </w:rPr>
-              <w:t>Auto Block (11)</w:t>
-            </w:r>
-          </w:p>
-          <w:p>
-            <w:pPr>
-              <w:pStyle w:val="ListParagraph"/>
-              <w:numPr>
-                <w:ilvl w:val="1"/>
-                <w:numId w:val="21"/>
-              </w:numPr>
-              <w:rPr>
-                <w:rFonts w:ascii="Pericles" w:hAnsi="Pericles"/>
-                <w:sz w:val="16"/>
-                <w:szCs w:val="16"/>
-              </w:rPr>
-            </w:pPr>
-            <w:r>
-              <w:rPr>
-                <w:rFonts w:ascii="Pericles" w:hAnsi="Pericles"/>
-                <w:sz w:val="16"/>
-                <w:szCs w:val="16"/>
-              </w:rPr>
-              <w:t>Bonus Block (2)</w:t>
-            </w:r>
-          </w:p>
-          <w:p>
-            <w:pPr>
-              <w:pStyle w:val="ListParagraph"/>
-              <w:numPr>
-                <w:ilvl w:val="0"/>
-                <w:numId w:val="21"/>
-              </w:numPr>
-              <w:rPr>
-                <w:rFonts w:ascii="Pericles" w:hAnsi="Pericles"/>
-                <w:sz w:val="16"/>
-                <w:szCs w:val="16"/>
-              </w:rPr>
-            </w:pPr>
-            <w:r>
-              <w:rPr>
-                <w:rFonts w:ascii="Pericles" w:hAnsi="Pericles"/>
-                <w:sz w:val="16"/>
-                <w:szCs w:val="16"/>
-              </w:rPr>
-              <w:lastRenderedPageBreak/>
+              <w:rPr>
+                <w:rFonts w:ascii="Pericles" w:hAnsi="Pericles"/>
+                <w:sz w:val="16"/>
+                <w:szCs w:val="16"/>
+              </w:rPr>
+            </w:pPr>
+            <w:r>
+              <w:rPr>
+                <w:rFonts w:ascii="Pericles" w:hAnsi="Pericles"/>
+                <w:sz w:val="16"/>
+                <w:szCs w:val="16"/>
+              </w:rPr>
               <w:t>Extended Block</w:t>
             </w:r>
           </w:p>
@@ -23589,10 +23445,10 @@
         <w:tblLook w:val="04A0" w:firstRow="1" w:lastRow="0" w:firstColumn="1" w:lastColumn="0" w:noHBand="0" w:noVBand="1"/>
       </w:tblPr>
       <w:tblGrid>
-        <w:gridCol w:w="1465"/>
-        <w:gridCol w:w="2114"/>
-        <w:gridCol w:w="1647"/>
-        <w:gridCol w:w="4129"/>
+        <w:gridCol w:w="1296"/>
+        <w:gridCol w:w="1926"/>
+        <w:gridCol w:w="1604"/>
+        <w:gridCol w:w="4529"/>
       </w:tblGrid>
       <w:tr>
         <w:tc>
@@ -24448,6 +24304,7 @@
                 <w:sz w:val="16"/>
                 <w:szCs w:val="16"/>
               </w:rPr>
+              <w:lastRenderedPageBreak/>
               <w:t>Exploding Familiar</w:t>
             </w:r>
           </w:p>
@@ -24905,7 +24762,6 @@
                 <w:sz w:val="16"/>
                 <w:szCs w:val="16"/>
               </w:rPr>
-              <w:lastRenderedPageBreak/>
               <w:t>Freezer Burn (4)</w:t>
             </w:r>
           </w:p>
@@ -25187,8 +25043,6 @@
                 <w:szCs w:val="16"/>
               </w:rPr>
             </w:pPr>
-            <w:bookmarkStart w:id="0" w:name="_GoBack"/>
-            <w:bookmarkEnd w:id="0"/>
             <w:r>
               <w:rPr>
                 <w:rFonts w:ascii="Pericles" w:hAnsi="Pericles"/>
@@ -25444,7 +25298,7 @@
 </file>
 
 <file path=word/numbering.xml><?xml version="1.0" encoding="utf-8"?>
-<w:numbering xmlns:wpc="http://schemas.microsoft.com/office/word/2010/wordprocessingCanvas" xmlns:cx="http://schemas.microsoft.com/office/drawing/2014/chartex" xmlns:cx1="http://schemas.microsoft.com/office/drawing/2015/9/8/chartex" xmlns:cx2="http://schemas.microsoft.com/office/drawing/2015/10/21/chartex" xmlns:cx3="http://schemas.microsoft.com/office/drawing/2016/5/9/chartex" xmlns:cx4="http://schemas.microsoft.com/office/drawing/2016/5/10/chartex" xmlns:cx5="http://schemas.microsoft.com/office/drawing/2016/5/11/chartex" xmlns:cx6="http://schemas.microsoft.com/office/drawing/2016/5/12/chartex" xmlns:cx7="http://schemas.microsoft.com/office/drawing/2016/5/13/chartex" xmlns:cx8="http://schemas.microsoft.com/office/drawing/2016/5/14/chartex" xmlns:mc="http://schemas.openxmlformats.org/markup-compatibility/2006" xmlns:aink="http://schemas.microsoft.com/office/drawing/2016/ink" xmlns:am3d="http://schemas.microsoft.com/office/drawing/2017/model3d" xmlns:o="urn:schemas-microsoft-com:office:office" xmlns:r="http://schemas.openxmlformats.org/officeDocument/2006/relationships" xmlns:m="http://schemas.openxmlformats.org/officeDocument/2006/math" xmlns:v="urn:schemas-microsoft-com:vml" xmlns:wp14="http://schemas.microsoft.com/office/word/2010/wordprocessingDrawing" xmlns:wp="http://schemas.openxmlformats.org/drawingml/2006/wordprocessingDrawing" xmlns:w10="urn:schemas-microsoft-com:office:word" xmlns:w="http://schemas.openxmlformats.org/wordprocessingml/2006/main" xmlns:w14="http://schemas.microsoft.com/office/word/2010/wordml" xmlns:w15="http://schemas.microsoft.com/office/word/2012/wordml" xmlns:w16cid="http://schemas.microsoft.com/office/word/2016/wordml/cid" xmlns:w16se="http://schemas.microsoft.com/office/word/2015/wordml/symex" xmlns:wpg="http://schemas.microsoft.com/office/word/2010/wordprocessingGroup" xmlns:wpi="http://schemas.microsoft.com/office/word/2010/wordprocessingInk" xmlns:wne="http://schemas.microsoft.com/office/word/2006/wordml" xmlns:wps="http://schemas.microsoft.com/office/word/2010/wordprocessingShape" mc:Ignorable="w14 w15 w16se w16cid wp14">
+<w:numbering xmlns:wpc="http://schemas.microsoft.com/office/word/2010/wordprocessingCanvas" xmlns:cx="http://schemas.microsoft.com/office/drawing/2014/chartex" xmlns:cx1="http://schemas.microsoft.com/office/drawing/2015/9/8/chartex" xmlns:cx2="http://schemas.microsoft.com/office/drawing/2015/10/21/chartex" xmlns:cx3="http://schemas.microsoft.com/office/drawing/2016/5/9/chartex" xmlns:cx4="http://schemas.microsoft.com/office/drawing/2016/5/10/chartex" xmlns:cx5="http://schemas.microsoft.com/office/drawing/2016/5/11/chartex" xmlns:cx6="http://schemas.microsoft.com/office/drawing/2016/5/12/chartex" xmlns:cx7="http://schemas.microsoft.com/office/drawing/2016/5/13/chartex" xmlns:cx8="http://schemas.microsoft.com/office/drawing/2016/5/14/chartex" xmlns:mc="http://schemas.openxmlformats.org/markup-compatibility/2006" xmlns:aink="http://schemas.microsoft.com/office/drawing/2016/ink" xmlns:am3d="http://schemas.microsoft.com/office/drawing/2017/model3d" xmlns:o="urn:schemas-microsoft-com:office:office" xmlns:r="http://schemas.openxmlformats.org/officeDocument/2006/relationships" xmlns:m="http://schemas.openxmlformats.org/officeDocument/2006/math" xmlns:v="urn:schemas-microsoft-com:vml" xmlns:wp14="http://schemas.microsoft.com/office/word/2010/wordprocessingDrawing" xmlns:wp="http://schemas.openxmlformats.org/drawingml/2006/wordprocessingDrawing" xmlns:w10="urn:schemas-microsoft-com:office:word" xmlns:w="http://schemas.openxmlformats.org/wordprocessingml/2006/main" xmlns:w14="http://schemas.microsoft.com/office/word/2010/wordml" xmlns:w15="http://schemas.microsoft.com/office/word/2012/wordml" xmlns:w16cex="http://schemas.microsoft.com/office/word/2018/wordml/cex" xmlns:w16cid="http://schemas.microsoft.com/office/word/2016/wordml/cid" xmlns:w16="http://schemas.microsoft.com/office/word/2018/wordml" xmlns:w16se="http://schemas.microsoft.com/office/word/2015/wordml/symex" xmlns:wpg="http://schemas.microsoft.com/office/word/2010/wordprocessingGroup" xmlns:wpi="http://schemas.microsoft.com/office/word/2010/wordprocessingInk" xmlns:wne="http://schemas.microsoft.com/office/word/2006/wordml" xmlns:wps="http://schemas.microsoft.com/office/word/2010/wordprocessingShape" mc:Ignorable="w14 w15 w16se w16cid w16 w16cex wp14">
   <w:abstractNum w:abstractNumId="0" w15:restartNumberingAfterBreak="0">
     <w:nsid w:val="034102E8"/>
     <w:multiLevelType w:val="hybridMultilevel"/>
@@ -28001,7 +27855,7 @@
 </file>
 
 <file path=word/styles.xml><?xml version="1.0" encoding="utf-8"?>
-<w:styles xmlns:mc="http://schemas.openxmlformats.org/markup-compatibility/2006" xmlns:r="http://schemas.openxmlformats.org/officeDocument/2006/relationships" xmlns:w="http://schemas.openxmlformats.org/wordprocessingml/2006/main" xmlns:w14="http://schemas.microsoft.com/office/word/2010/wordml" xmlns:w15="http://schemas.microsoft.com/office/word/2012/wordml" xmlns:w16cid="http://schemas.microsoft.com/office/word/2016/wordml/cid" xmlns:w16se="http://schemas.microsoft.com/office/word/2015/wordml/symex" mc:Ignorable="w14 w15 w16se w16cid">
+<w:styles xmlns:mc="http://schemas.openxmlformats.org/markup-compatibility/2006" xmlns:r="http://schemas.openxmlformats.org/officeDocument/2006/relationships" xmlns:w="http://schemas.openxmlformats.org/wordprocessingml/2006/main" xmlns:w14="http://schemas.microsoft.com/office/word/2010/wordml" xmlns:w15="http://schemas.microsoft.com/office/word/2012/wordml" xmlns:w16cex="http://schemas.microsoft.com/office/word/2018/wordml/cex" xmlns:w16cid="http://schemas.microsoft.com/office/word/2016/wordml/cid" xmlns:w16="http://schemas.microsoft.com/office/word/2018/wordml" xmlns:w16se="http://schemas.microsoft.com/office/word/2015/wordml/symex" mc:Ignorable="w14 w15 w16se w16cid w16 w16cex">
   <w:docDefaults>
     <w:rPrDefault>
       <w:rPr>
@@ -28017,7 +27871,7 @@
       </w:pPr>
     </w:pPrDefault>
   </w:docDefaults>
-  <w:latentStyles w:defLockedState="0" w:defUIPriority="99" w:defSemiHidden="0" w:defUnhideWhenUsed="0" w:defQFormat="0" w:count="375">
+  <w:latentStyles w:defLockedState="0" w:defUIPriority="99" w:defSemiHidden="0" w:defUnhideWhenUsed="0" w:defQFormat="0" w:count="376">
     <w:lsdException w:name="Normal" w:uiPriority="0" w:qFormat="1"/>
     <w:lsdException w:name="heading 1" w:uiPriority="9" w:qFormat="1"/>
     <w:lsdException w:name="heading 2" w:semiHidden="1" w:uiPriority="9" w:unhideWhenUsed="1" w:qFormat="1"/>
@@ -28123,7 +27977,6 @@
     <w:lsdException w:name="HTML Sample" w:semiHidden="1" w:unhideWhenUsed="1"/>
     <w:lsdException w:name="HTML Typewriter" w:semiHidden="1" w:unhideWhenUsed="1"/>
     <w:lsdException w:name="HTML Variable" w:semiHidden="1" w:unhideWhenUsed="1"/>
-    <w:lsdException w:name="Normal Table" w:semiHidden="1" w:unhideWhenUsed="1"/>
     <w:lsdException w:name="annotation subject" w:semiHidden="1" w:unhideWhenUsed="1"/>
     <w:lsdException w:name="No List" w:semiHidden="1" w:unhideWhenUsed="1"/>
     <w:lsdException w:name="Outline List 1" w:semiHidden="1" w:unhideWhenUsed="1"/>
@@ -28170,10 +28023,8 @@
     <w:lsdException w:name="Table Subtle 2" w:semiHidden="1" w:unhideWhenUsed="1"/>
     <w:lsdException w:name="Table Web 1" w:semiHidden="1" w:unhideWhenUsed="1"/>
     <w:lsdException w:name="Table Web 2" w:semiHidden="1" w:unhideWhenUsed="1"/>
-    <w:lsdException w:name="Table Web 3" w:semiHidden="1" w:unhideWhenUsed="1"/>
     <w:lsdException w:name="Balloon Text" w:semiHidden="1" w:unhideWhenUsed="1"/>
     <w:lsdException w:name="Table Grid" w:uiPriority="39"/>
-    <w:lsdException w:name="Table Theme" w:semiHidden="1" w:unhideWhenUsed="1"/>
     <w:lsdException w:name="Placeholder Text" w:semiHidden="1"/>
     <w:lsdException w:name="No Spacing" w:uiPriority="1" w:qFormat="1"/>
     <w:lsdException w:name="Light Shading" w:uiPriority="60"/>
@@ -28393,6 +28244,7 @@
     <w:lsdException w:name="Smart Hyperlink" w:semiHidden="1" w:unhideWhenUsed="1"/>
     <w:lsdException w:name="Hashtag" w:semiHidden="1" w:unhideWhenUsed="1"/>
     <w:lsdException w:name="Unresolved Mention" w:semiHidden="1" w:unhideWhenUsed="1"/>
+    <w:lsdException w:name="Smart Link" w:semiHidden="1" w:unhideWhenUsed="1"/>
   </w:latentStyles>
   <w:style w:type="paragraph" w:default="1" w:styleId="Normal">
     <w:name w:val="Normal"/>
@@ -28759,7 +28611,7 @@
 </file>
 
 <file path=customXml/itemProps1.xml><?xml version="1.0" encoding="utf-8"?>
-<ds:datastoreItem xmlns:ds="http://schemas.openxmlformats.org/officeDocument/2006/customXml" ds:itemID="{174ABBFC-B81B-43A7-96FB-FD5AA4AD93DB}">
+<ds:datastoreItem xmlns:ds="http://schemas.openxmlformats.org/officeDocument/2006/customXml" ds:itemID="{25373F38-D003-491C-A93F-6C9988DE7FDE}">
   <ds:schemaRefs>
     <ds:schemaRef ds:uri="http://schemas.openxmlformats.org/officeDocument/2006/bibliography"/>
   </ds:schemaRefs>

</xml_diff>